<commit_message>
aus bearbeitungsbildschirm daten vom ansprechpartner
</commit_message>
<xml_diff>
--- a/workspace/test/templates/Anschreiben.docx
+++ b/workspace/test/templates/Anschreiben.docx
@@ -52,7 +52,10 @@
         <w:t>Sehr geehrte</w:t>
       </w:r>
       <w:r>
-        <w:t xml:space="preserve">&lt;&lt;AnredePostfix&gt;&gt; </w:t>
+        <w:t>&lt;&lt;AnredePostfix&gt;&gt;</w:t>
+      </w:r>
+      <w:r>
+        <w:t xml:space="preserve"> </w:t>
       </w:r>
       <w:r>
         <w:t>&lt;&lt;Anrede&gt;&gt; &lt;&lt;Nachname&gt;&gt;,</w:t>
@@ -67,26 +70,33 @@
       </w:r>
       <w:r>
         <w:t xml:space="preserve"> &lt;&lt;Anrede&gt;&gt;&lt;&lt;Geburtsort&gt;&gt;</w:t>
+      </w:r>
+    </w:p>
+    <w:p>
+      <w:r>
+        <w:t xml:space="preserve">Ihr Praktikum bei </w:t>
+      </w:r>
+      <w:r>
+        <w:t>&lt;&lt;VornameAnspr&gt;&gt; &lt;&lt;NachnameAnspr&gt;&gt; in der Abteilung &lt;&lt;AbteilungAnspr&gt;&gt;</w:t>
+      </w:r>
+      <w:bookmarkStart w:id="0" w:name="_GoBack"/>
+      <w:bookmarkEnd w:id="0"/>
+    </w:p>
+    <w:p>
+      <w:r>
+        <w:t>Mit freundlichen Grüßen</w:t>
+      </w:r>
+    </w:p>
+    <w:p>
+      <w:r>
+        <w:t>&lt;&lt;Miki&gt;&gt; &lt;&lt;Miki-Grad&gt;&gt;</w:t>
       </w:r>
     </w:p>
     <w:p/>
     <w:p>
       <w:r>
-        <w:t>Mit freundlichen Grüßen</w:t>
-      </w:r>
-    </w:p>
-    <w:p>
-      <w:r>
-        <w:t>&lt;&lt;Miki&gt;&gt; &lt;&lt;Miki-Grad&gt;&gt;</w:t>
-      </w:r>
-    </w:p>
-    <w:p/>
-    <w:p>
-      <w:r>
         <w:t>sadjsad</w:t>
       </w:r>
-      <w:bookmarkStart w:id="0" w:name="_GoBack"/>
-      <w:bookmarkEnd w:id="0"/>
     </w:p>
     <w:sectPr>
       <w:pgSz w:w="11906" w:h="16838"/>

</xml_diff>